<commit_message>
print korlei sesh 2
</commit_message>
<xml_diff>
--- a/all_chapter.docx
+++ b/all_chapter.docx
@@ -561,29 +561,7 @@
                 <w:szCs w:val="24"/>
                 <w:lang w:val="en-GB"/>
               </w:rPr>
-              <w:t xml:space="preserve"> Md. </w:t>
-            </w:r>
-            <w:proofErr w:type="spellStart"/>
-            <w:r>
-              <w:rPr>
-                <w:b/>
-                <w:bCs/>
-                <w:sz w:val="24"/>
-                <w:szCs w:val="24"/>
-                <w:lang w:val="en-GB"/>
-              </w:rPr>
-              <w:t>Turag</w:t>
-            </w:r>
-            <w:proofErr w:type="spellEnd"/>
-            <w:r>
-              <w:rPr>
-                <w:b/>
-                <w:bCs/>
-                <w:sz w:val="24"/>
-                <w:szCs w:val="24"/>
-                <w:lang w:val="en-GB"/>
-              </w:rPr>
-              <w:t xml:space="preserve"> Islam</w:t>
+              <w:t xml:space="preserve"> Md. Turag Islam</w:t>
             </w:r>
           </w:p>
           <w:p>
@@ -25441,7 +25419,6 @@
         <w:t>What is the obstacle for not using e-</w:t>
       </w:r>
       <w:proofErr w:type="spellStart"/>
-      <w:proofErr w:type="gramStart"/>
       <w:r>
         <w:rPr>
           <w:sz w:val="23"/>
@@ -25459,7 +25436,6 @@
         </w:rPr>
         <w:t xml:space="preserve"> ?</w:t>
       </w:r>
-      <w:proofErr w:type="gramEnd"/>
     </w:p>
     <w:p>
       <w:pPr>
@@ -26317,6 +26293,19 @@
     </w:p>
     <w:p>
       <w:pPr>
+        <w:ind w:left="720"/>
+        <w:jc w:val="both"/>
+        <w:rPr>
+          <w:rFonts w:cstheme="minorHAnsi"/>
+          <w:color w:val="000000" w:themeColor="text1"/>
+          <w:sz w:val="24"/>
+          <w:szCs w:val="24"/>
+          <w:shd w:val="clear" w:color="auto" w:fill="FFFFFF"/>
+        </w:rPr>
+      </w:pPr>
+    </w:p>
+    <w:p>
+      <w:pPr>
         <w:jc w:val="both"/>
         <w:rPr>
           <w:rFonts w:cstheme="minorHAnsi"/>
@@ -26336,6 +26325,7 @@
           <w:szCs w:val="24"/>
           <w:lang w:val="en-GB"/>
         </w:rPr>
+        <w:lastRenderedPageBreak/>
         <w:t>4.2.2</w:t>
       </w:r>
       <w:r>
@@ -26369,7 +26359,6 @@
           <w:szCs w:val="24"/>
           <w:lang w:val="en-GB"/>
         </w:rPr>
-        <w:lastRenderedPageBreak/>
         <w:t>The entire Family Planning system is not digitalized. Because today’s worlds are digital world. Technology is improving day by day. So, for giving quality service the system must be digitalized. If the entire system is digitalized then it can increase the efficiency of the system. There need adequate digital devices like computers, scanners, printer, Fax, etc. And also, there needs proper training for the employee to use these devices.</w:t>
       </w:r>
     </w:p>
@@ -26768,7 +26757,6 @@
     </w:p>
     <w:p>
       <w:pPr>
-        <w:ind w:left="720"/>
         <w:jc w:val="both"/>
         <w:rPr>
           <w:rFonts w:cstheme="minorHAnsi"/>
@@ -26777,18 +26765,8 @@
           <w:lang w:val="en-GB"/>
         </w:rPr>
       </w:pPr>
-    </w:p>
-    <w:p>
-      <w:pPr>
-        <w:ind w:left="720"/>
-        <w:jc w:val="both"/>
-        <w:rPr>
-          <w:rFonts w:cstheme="minorHAnsi"/>
-          <w:sz w:val="24"/>
-          <w:szCs w:val="24"/>
-          <w:lang w:val="en-GB"/>
-        </w:rPr>
-      </w:pPr>
+      <w:bookmarkStart w:id="3" w:name="_GoBack"/>
+      <w:bookmarkEnd w:id="3"/>
     </w:p>
     <w:p>
       <w:pPr>
@@ -26987,33 +26965,23 @@
         <w:ind w:left="720"/>
         <w:jc w:val="both"/>
         <w:rPr>
-          <w:rFonts w:cstheme="minorHAnsi"/>
-          <w:sz w:val="24"/>
-          <w:szCs w:val="24"/>
-          <w:lang w:val="en-GB"/>
-        </w:rPr>
-      </w:pPr>
-      <w:r>
-        <w:rPr>
-          <w:rFonts w:cstheme="minorHAnsi"/>
-          <w:sz w:val="24"/>
-          <w:szCs w:val="24"/>
-          <w:lang w:val="en-GB"/>
-        </w:rPr>
-        <w:t>In new recruitment, there are some problems in the existing system. Such as the recruitment system is not digitalized and also there is no proper monitoring during the recruitment so proper manpower cannot be hired. In our proposed system, we create a database for digitalized recruitment and also, we create a DFD for the recruitment system. At chapter 5, the database for recruitment system is shown.</w:t>
-      </w:r>
-    </w:p>
-    <w:p>
-      <w:pPr>
-        <w:ind w:left="720"/>
-        <w:jc w:val="both"/>
-        <w:rPr>
           <w:rStyle w:val="fontstyle01"/>
+          <w:rFonts w:asciiTheme="minorHAnsi" w:hAnsiTheme="minorHAnsi" w:cstheme="minorHAnsi"/>
           <w:b w:val="0"/>
           <w:bCs w:val="0"/>
           <w:color w:val="auto"/>
-        </w:rPr>
-      </w:pPr>
+          <w:lang w:val="en-GB"/>
+        </w:rPr>
+      </w:pPr>
+      <w:r>
+        <w:rPr>
+          <w:rFonts w:cstheme="minorHAnsi"/>
+          <w:sz w:val="24"/>
+          <w:szCs w:val="24"/>
+          <w:lang w:val="en-GB"/>
+        </w:rPr>
+        <w:t>In new recruitment, there are some problems in the existing system. Such as the recruitment system is not digitalized and also there is no proper monitoring during the recruitment so proper manpower cannot be hired. In our proposed system, we create a database for digitalized recruitment and also, we create a DFD for the recruitment system. At chapter 5, the database for recruitment system is shown.</w:t>
+      </w:r>
     </w:p>
     <w:p>
       <w:pPr>
@@ -32902,8 +32870,6 @@
           <w:lang w:val="en-GB"/>
         </w:rPr>
       </w:pPr>
-      <w:bookmarkStart w:id="3" w:name="_GoBack"/>
-      <w:bookmarkEnd w:id="3"/>
       <w:r>
         <w:rPr>
           <w:rFonts w:cstheme="minorHAnsi"/>
@@ -33696,25 +33662,7 @@
           <w:szCs w:val="24"/>
           <w:lang w:val="en-GB"/>
         </w:rPr>
-        <w:t xml:space="preserve">We have proposed a second database system to create fully automated system for recruitment management. This system is very useful to collaborate between candidates and hiring committee. Then recruiters can post vacancies, add candidates and schedule and conduct interviews for candidates. Candidates can add a number of skills to their profiles, check for available vacancies and communicate with recruiters, etc. The first phase of the interviews </w:t>
-      </w:r>
-      <w:proofErr w:type="gramStart"/>
-      <w:r>
-        <w:rPr>
-          <w:sz w:val="24"/>
-          <w:szCs w:val="24"/>
-          <w:lang w:val="en-GB"/>
-        </w:rPr>
-        <w:t>are</w:t>
-      </w:r>
-      <w:proofErr w:type="gramEnd"/>
-      <w:r>
-        <w:rPr>
-          <w:sz w:val="24"/>
-          <w:szCs w:val="24"/>
-          <w:lang w:val="en-GB"/>
-        </w:rPr>
-        <w:t xml:space="preserve"> conducted through the system and the post first phase are announced via the system which is a special feature of RMS system. This system has an attractive and user-friendly interface, so that it is easy for the users to use for the first time. We are able to demonstrate that our proposed RMS system significantly improves the efficiency and effectiveness of recruitment of candidates in the organization. So that it will provide a good service by contributing a tremendous number of features to the recruitment management section of this organization.</w:t>
+        <w:t>We have proposed a second database system to create fully automated system for recruitment management. This system is very useful to collaborate between candidates and hiring committee. Then recruiters can post vacancies, add candidates and schedule and conduct interviews for candidates. Candidates can add a number of skills to their profiles, check for available vacancies and communicate with recruiters, etc. The first phase of the interviews are conducted through the system and the post first phase are announced via the system which is a special feature of RMS system. This system has an attractive and user-friendly interface, so that it is easy for the users to use for the first time. We are able to demonstrate that our proposed RMS system significantly improves the efficiency and effectiveness of recruitment of candidates in the organization. So that it will provide a good service by contributing a tremendous number of features to the recruitment management section of this organization.</w:t>
       </w:r>
     </w:p>
     <w:p>

</xml_diff>